<commit_message>
gathered all rules Started probabilities of events.
</commit_message>
<xml_diff>
--- a/Formula D.docx
+++ b/Formula D.docx
@@ -387,10 +387,7 @@
     </w:p>
     <w:p>
       <w:r>
-        <w:t>Si no tiene neumáticos, puede pasarse las curvas con solo una casilla.</w:t>
-      </w:r>
-      <w:r>
-        <w:t xml:space="preserve"> El siguiente turno está en 1º.</w:t>
+        <w:t>Si no tiene neumáticos, puede pasarse las curvas con solo una casilla. El siguiente turno está en 1º.</w:t>
       </w:r>
     </w:p>
     <w:p/>
@@ -539,9 +536,300 @@
       </w:r>
     </w:p>
     <w:p>
+      <w:r>
+        <w:t>Sale 1 – 4 -&gt; 1 punto de suspensión</w:t>
+      </w:r>
+    </w:p>
+    <w:p/>
+    <w:p/>
+    <w:p>
+      <w:r>
+        <w:lastRenderedPageBreak/>
+        <w:t>Rebufo</w:t>
+      </w:r>
+    </w:p>
+    <w:p>
+      <w:r>
+        <w:t>Requerimientos</w:t>
+      </w:r>
+    </w:p>
+    <w:p>
+      <w:pPr>
+        <w:pStyle w:val="Prrafodelista"/>
+        <w:numPr>
+          <w:ilvl w:val="0"/>
+          <w:numId w:val="8"/>
+        </w:numPr>
+      </w:pPr>
+      <w:r>
+        <w:t>Última casilla de movimiento detrás de rebufado</w:t>
+      </w:r>
+    </w:p>
+    <w:p>
+      <w:pPr>
+        <w:pStyle w:val="Prrafodelista"/>
+        <w:numPr>
+          <w:ilvl w:val="0"/>
+          <w:numId w:val="8"/>
+        </w:numPr>
+      </w:pPr>
+      <w:r>
+        <w:t>Rebufado-&gt; 4º marcha min</w:t>
+      </w:r>
+    </w:p>
+    <w:p>
+      <w:pPr>
+        <w:pStyle w:val="Prrafodelista"/>
+        <w:numPr>
+          <w:ilvl w:val="0"/>
+          <w:numId w:val="8"/>
+        </w:numPr>
+      </w:pPr>
+      <w:proofErr w:type="spellStart"/>
+      <w:r>
+        <w:t>Rebufador</w:t>
+      </w:r>
+      <w:proofErr w:type="spellEnd"/>
+      <w:r>
+        <w:t xml:space="preserve"> -&gt; &gt;=Rebufado</w:t>
+      </w:r>
+    </w:p>
+    <w:p/>
+    <w:p>
+      <w:r>
+        <w:t>3 casillas adicionales</w:t>
+      </w:r>
+    </w:p>
+    <w:p/>
+    <w:p>
+      <w:r>
+        <w:t>Boxes</w:t>
+      </w:r>
+    </w:p>
+    <w:p>
+      <w:r>
+        <w:t xml:space="preserve">Recuperar </w:t>
+      </w:r>
+      <w:proofErr w:type="gramStart"/>
+      <w:r>
+        <w:t>puntos neumático</w:t>
+      </w:r>
+      <w:proofErr w:type="gramEnd"/>
+    </w:p>
+    <w:p>
+      <w:r>
+        <w:t>Sale 1-10 -&gt; Avanza Dado/2 y Marcha 4º</w:t>
+      </w:r>
+    </w:p>
+    <w:p>
+      <w:r>
+        <w:t>Sale 11-20 -&gt; Pierde turno y Marcha &lt;=4º</w:t>
+      </w:r>
+    </w:p>
+    <w:p>
+      <w:r>
+        <w:t>No hay choques, no hay adelantamientos</w:t>
+      </w:r>
+    </w:p>
+    <w:p/>
+    <w:p/>
+    <w:p>
+      <w:r>
+        <w:t>Orden de turno</w:t>
+      </w:r>
+    </w:p>
+    <w:p>
+      <w:pPr>
+        <w:pStyle w:val="Prrafodelista"/>
+        <w:numPr>
+          <w:ilvl w:val="0"/>
+          <w:numId w:val="9"/>
+        </w:numPr>
+      </w:pPr>
+      <w:r>
+        <w:t>Cambia de marcha si lo considera necesario</w:t>
+      </w:r>
+    </w:p>
+    <w:p>
+      <w:pPr>
+        <w:pStyle w:val="Prrafodelista"/>
+        <w:numPr>
+          <w:ilvl w:val="0"/>
+          <w:numId w:val="9"/>
+        </w:numPr>
+      </w:pPr>
+      <w:r>
+        <w:t>Tira el dado adecuado</w:t>
+      </w:r>
+    </w:p>
+    <w:p>
+      <w:pPr>
+        <w:pStyle w:val="Prrafodelista"/>
+        <w:numPr>
+          <w:ilvl w:val="0"/>
+          <w:numId w:val="9"/>
+        </w:numPr>
+      </w:pPr>
+      <w:r>
+        <w:t xml:space="preserve">Mueve </w:t>
+      </w:r>
+      <w:proofErr w:type="gramStart"/>
+      <w:r>
+        <w:t>las casilla</w:t>
+      </w:r>
+      <w:proofErr w:type="gramEnd"/>
+      <w:r>
+        <w:t xml:space="preserve"> del dado</w:t>
+      </w:r>
+    </w:p>
+    <w:p/>
+    <w:p>
+      <w:r>
+        <w:t>Coche 1 vs 1</w:t>
+      </w:r>
+    </w:p>
+    <w:p/>
+    <w:p>
+      <w:r>
+        <w:t>Correr el circuito solo</w:t>
+      </w:r>
+    </w:p>
+    <w:p>
+      <w:r>
+        <w:t>Sensores posibles:</w:t>
+      </w:r>
+    </w:p>
+    <w:p>
+      <w:pPr>
+        <w:pStyle w:val="Prrafodelista"/>
+        <w:numPr>
+          <w:ilvl w:val="0"/>
+          <w:numId w:val="10"/>
+        </w:numPr>
+      </w:pPr>
+      <w:r>
+        <w:t>Jugador:</w:t>
+      </w:r>
+    </w:p>
+    <w:p>
+      <w:pPr>
+        <w:pStyle w:val="Prrafodelista"/>
+        <w:numPr>
+          <w:ilvl w:val="1"/>
+          <w:numId w:val="10"/>
+        </w:numPr>
+      </w:pPr>
+      <w:proofErr w:type="spellStart"/>
+      <w:r>
+        <w:t>Nº</w:t>
+      </w:r>
+      <w:proofErr w:type="spellEnd"/>
+      <w:r>
+        <w:t xml:space="preserve"> Marcha</w:t>
+      </w:r>
+    </w:p>
+    <w:p>
+      <w:pPr>
+        <w:pStyle w:val="Prrafodelista"/>
+        <w:numPr>
+          <w:ilvl w:val="1"/>
+          <w:numId w:val="10"/>
+        </w:numPr>
+      </w:pPr>
+      <w:proofErr w:type="spellStart"/>
+      <w:r>
+        <w:t>Nº</w:t>
+      </w:r>
+      <w:proofErr w:type="spellEnd"/>
+      <w:r>
+        <w:t xml:space="preserve"> máximo de dado</w:t>
+      </w:r>
+    </w:p>
+    <w:p>
+      <w:pPr>
+        <w:pStyle w:val="Prrafodelista"/>
+        <w:numPr>
+          <w:ilvl w:val="1"/>
+          <w:numId w:val="10"/>
+        </w:numPr>
+      </w:pPr>
+      <w:r>
+        <w:t>Estado de vehículo</w:t>
+      </w:r>
       <w:bookmarkStart w:id="0" w:name="_GoBack"/>
       <w:bookmarkEnd w:id="0"/>
     </w:p>
+    <w:p>
+      <w:pPr>
+        <w:pStyle w:val="Prrafodelista"/>
+        <w:numPr>
+          <w:ilvl w:val="0"/>
+          <w:numId w:val="10"/>
+        </w:numPr>
+      </w:pPr>
+      <w:r>
+        <w:t>Curvas:</w:t>
+      </w:r>
+    </w:p>
+    <w:p>
+      <w:pPr>
+        <w:pStyle w:val="Prrafodelista"/>
+        <w:numPr>
+          <w:ilvl w:val="1"/>
+          <w:numId w:val="10"/>
+        </w:numPr>
+      </w:pPr>
+      <w:proofErr w:type="spellStart"/>
+      <w:r>
+        <w:t>Nº</w:t>
+      </w:r>
+      <w:proofErr w:type="spellEnd"/>
+      <w:r>
+        <w:t xml:space="preserve"> Paradas</w:t>
+      </w:r>
+    </w:p>
+    <w:p>
+      <w:pPr>
+        <w:pStyle w:val="Prrafodelista"/>
+        <w:numPr>
+          <w:ilvl w:val="1"/>
+          <w:numId w:val="10"/>
+        </w:numPr>
+      </w:pPr>
+      <w:proofErr w:type="spellStart"/>
+      <w:r>
+        <w:t>Nº</w:t>
+      </w:r>
+      <w:proofErr w:type="spellEnd"/>
+      <w:r>
+        <w:t xml:space="preserve"> Casillas corta</w:t>
+      </w:r>
+    </w:p>
+    <w:p>
+      <w:pPr>
+        <w:pStyle w:val="Prrafodelista"/>
+        <w:numPr>
+          <w:ilvl w:val="1"/>
+          <w:numId w:val="10"/>
+        </w:numPr>
+      </w:pPr>
+      <w:proofErr w:type="spellStart"/>
+      <w:r>
+        <w:t>Nº</w:t>
+      </w:r>
+      <w:proofErr w:type="spellEnd"/>
+      <w:r>
+        <w:t xml:space="preserve"> Casillas antes de curva</w:t>
+      </w:r>
+    </w:p>
+    <w:p>
+      <w:pPr>
+        <w:pStyle w:val="Prrafodelista"/>
+      </w:pPr>
+    </w:p>
+    <w:p/>
+    <w:p/>
+    <w:p/>
     <w:p/>
     <w:sectPr>
       <w:pgSz w:w="11906" w:h="16838"/>
@@ -844,6 +1132,95 @@
     </w:lvl>
   </w:abstractNum>
   <w:abstractNum w:abstractNumId="3" w15:restartNumberingAfterBreak="0">
+    <w:nsid w:val="1A5E2B4C"/>
+    <w:multiLevelType w:val="hybridMultilevel"/>
+    <w:tmpl w:val="5BD67D9C"/>
+    <w:lvl w:ilvl="0" w:tplc="0409000F">
+      <w:start w:val="1"/>
+      <w:numFmt w:val="decimal"/>
+      <w:lvlText w:val="%1."/>
+      <w:lvlJc w:val="left"/>
+      <w:pPr>
+        <w:ind w:left="720" w:hanging="360"/>
+      </w:pPr>
+      <w:rPr>
+        <w:rFonts w:hint="default"/>
+      </w:rPr>
+    </w:lvl>
+    <w:lvl w:ilvl="1" w:tplc="04090019" w:tentative="1">
+      <w:start w:val="1"/>
+      <w:numFmt w:val="lowerLetter"/>
+      <w:lvlText w:val="%2."/>
+      <w:lvlJc w:val="left"/>
+      <w:pPr>
+        <w:ind w:left="1440" w:hanging="360"/>
+      </w:pPr>
+    </w:lvl>
+    <w:lvl w:ilvl="2" w:tplc="0409001B" w:tentative="1">
+      <w:start w:val="1"/>
+      <w:numFmt w:val="lowerRoman"/>
+      <w:lvlText w:val="%3."/>
+      <w:lvlJc w:val="right"/>
+      <w:pPr>
+        <w:ind w:left="2160" w:hanging="180"/>
+      </w:pPr>
+    </w:lvl>
+    <w:lvl w:ilvl="3" w:tplc="0409000F" w:tentative="1">
+      <w:start w:val="1"/>
+      <w:numFmt w:val="decimal"/>
+      <w:lvlText w:val="%4."/>
+      <w:lvlJc w:val="left"/>
+      <w:pPr>
+        <w:ind w:left="2880" w:hanging="360"/>
+      </w:pPr>
+    </w:lvl>
+    <w:lvl w:ilvl="4" w:tplc="04090019" w:tentative="1">
+      <w:start w:val="1"/>
+      <w:numFmt w:val="lowerLetter"/>
+      <w:lvlText w:val="%5."/>
+      <w:lvlJc w:val="left"/>
+      <w:pPr>
+        <w:ind w:left="3600" w:hanging="360"/>
+      </w:pPr>
+    </w:lvl>
+    <w:lvl w:ilvl="5" w:tplc="0409001B" w:tentative="1">
+      <w:start w:val="1"/>
+      <w:numFmt w:val="lowerRoman"/>
+      <w:lvlText w:val="%6."/>
+      <w:lvlJc w:val="right"/>
+      <w:pPr>
+        <w:ind w:left="4320" w:hanging="180"/>
+      </w:pPr>
+    </w:lvl>
+    <w:lvl w:ilvl="6" w:tplc="0409000F" w:tentative="1">
+      <w:start w:val="1"/>
+      <w:numFmt w:val="decimal"/>
+      <w:lvlText w:val="%7."/>
+      <w:lvlJc w:val="left"/>
+      <w:pPr>
+        <w:ind w:left="5040" w:hanging="360"/>
+      </w:pPr>
+    </w:lvl>
+    <w:lvl w:ilvl="7" w:tplc="04090019" w:tentative="1">
+      <w:start w:val="1"/>
+      <w:numFmt w:val="lowerLetter"/>
+      <w:lvlText w:val="%8."/>
+      <w:lvlJc w:val="left"/>
+      <w:pPr>
+        <w:ind w:left="5760" w:hanging="360"/>
+      </w:pPr>
+    </w:lvl>
+    <w:lvl w:ilvl="8" w:tplc="0409001B" w:tentative="1">
+      <w:start w:val="1"/>
+      <w:numFmt w:val="lowerRoman"/>
+      <w:lvlText w:val="%9."/>
+      <w:lvlJc w:val="right"/>
+      <w:pPr>
+        <w:ind w:left="6480" w:hanging="180"/>
+      </w:pPr>
+    </w:lvl>
+  </w:abstractNum>
+  <w:abstractNum w:abstractNumId="4" w15:restartNumberingAfterBreak="0">
     <w:nsid w:val="21FD2475"/>
     <w:multiLevelType w:val="hybridMultilevel"/>
     <w:tmpl w:val="6888CB2E"/>
@@ -932,7 +1309,7 @@
       </w:pPr>
     </w:lvl>
   </w:abstractNum>
-  <w:abstractNum w:abstractNumId="4" w15:restartNumberingAfterBreak="0">
+  <w:abstractNum w:abstractNumId="5" w15:restartNumberingAfterBreak="0">
     <w:nsid w:val="2BF76F57"/>
     <w:multiLevelType w:val="hybridMultilevel"/>
     <w:tmpl w:val="3ABEEE42"/>
@@ -1045,7 +1422,7 @@
       </w:rPr>
     </w:lvl>
   </w:abstractNum>
-  <w:abstractNum w:abstractNumId="5" w15:restartNumberingAfterBreak="0">
+  <w:abstractNum w:abstractNumId="6" w15:restartNumberingAfterBreak="0">
     <w:nsid w:val="2DF07D75"/>
     <w:multiLevelType w:val="hybridMultilevel"/>
     <w:tmpl w:val="756AE5E0"/>
@@ -1158,7 +1535,233 @@
       </w:rPr>
     </w:lvl>
   </w:abstractNum>
-  <w:abstractNum w:abstractNumId="6" w15:restartNumberingAfterBreak="0">
+  <w:abstractNum w:abstractNumId="7" w15:restartNumberingAfterBreak="0">
+    <w:nsid w:val="66033AC6"/>
+    <w:multiLevelType w:val="hybridMultilevel"/>
+    <w:tmpl w:val="A8CC04B2"/>
+    <w:lvl w:ilvl="0" w:tplc="0C0A0001">
+      <w:start w:val="1"/>
+      <w:numFmt w:val="bullet"/>
+      <w:lvlText w:val=""/>
+      <w:lvlJc w:val="left"/>
+      <w:pPr>
+        <w:ind w:left="720" w:hanging="360"/>
+      </w:pPr>
+      <w:rPr>
+        <w:rFonts w:ascii="Symbol" w:hAnsi="Symbol" w:hint="default"/>
+      </w:rPr>
+    </w:lvl>
+    <w:lvl w:ilvl="1" w:tplc="0C0A0003">
+      <w:start w:val="1"/>
+      <w:numFmt w:val="bullet"/>
+      <w:lvlText w:val="o"/>
+      <w:lvlJc w:val="left"/>
+      <w:pPr>
+        <w:ind w:left="1440" w:hanging="360"/>
+      </w:pPr>
+      <w:rPr>
+        <w:rFonts w:ascii="Courier New" w:hAnsi="Courier New" w:cs="Courier New" w:hint="default"/>
+      </w:rPr>
+    </w:lvl>
+    <w:lvl w:ilvl="2" w:tplc="0C0A0005" w:tentative="1">
+      <w:start w:val="1"/>
+      <w:numFmt w:val="bullet"/>
+      <w:lvlText w:val=""/>
+      <w:lvlJc w:val="left"/>
+      <w:pPr>
+        <w:ind w:left="2160" w:hanging="360"/>
+      </w:pPr>
+      <w:rPr>
+        <w:rFonts w:ascii="Wingdings" w:hAnsi="Wingdings" w:hint="default"/>
+      </w:rPr>
+    </w:lvl>
+    <w:lvl w:ilvl="3" w:tplc="0C0A0001" w:tentative="1">
+      <w:start w:val="1"/>
+      <w:numFmt w:val="bullet"/>
+      <w:lvlText w:val=""/>
+      <w:lvlJc w:val="left"/>
+      <w:pPr>
+        <w:ind w:left="2880" w:hanging="360"/>
+      </w:pPr>
+      <w:rPr>
+        <w:rFonts w:ascii="Symbol" w:hAnsi="Symbol" w:hint="default"/>
+      </w:rPr>
+    </w:lvl>
+    <w:lvl w:ilvl="4" w:tplc="0C0A0003" w:tentative="1">
+      <w:start w:val="1"/>
+      <w:numFmt w:val="bullet"/>
+      <w:lvlText w:val="o"/>
+      <w:lvlJc w:val="left"/>
+      <w:pPr>
+        <w:ind w:left="3600" w:hanging="360"/>
+      </w:pPr>
+      <w:rPr>
+        <w:rFonts w:ascii="Courier New" w:hAnsi="Courier New" w:cs="Courier New" w:hint="default"/>
+      </w:rPr>
+    </w:lvl>
+    <w:lvl w:ilvl="5" w:tplc="0C0A0005" w:tentative="1">
+      <w:start w:val="1"/>
+      <w:numFmt w:val="bullet"/>
+      <w:lvlText w:val=""/>
+      <w:lvlJc w:val="left"/>
+      <w:pPr>
+        <w:ind w:left="4320" w:hanging="360"/>
+      </w:pPr>
+      <w:rPr>
+        <w:rFonts w:ascii="Wingdings" w:hAnsi="Wingdings" w:hint="default"/>
+      </w:rPr>
+    </w:lvl>
+    <w:lvl w:ilvl="6" w:tplc="0C0A0001" w:tentative="1">
+      <w:start w:val="1"/>
+      <w:numFmt w:val="bullet"/>
+      <w:lvlText w:val=""/>
+      <w:lvlJc w:val="left"/>
+      <w:pPr>
+        <w:ind w:left="5040" w:hanging="360"/>
+      </w:pPr>
+      <w:rPr>
+        <w:rFonts w:ascii="Symbol" w:hAnsi="Symbol" w:hint="default"/>
+      </w:rPr>
+    </w:lvl>
+    <w:lvl w:ilvl="7" w:tplc="0C0A0003" w:tentative="1">
+      <w:start w:val="1"/>
+      <w:numFmt w:val="bullet"/>
+      <w:lvlText w:val="o"/>
+      <w:lvlJc w:val="left"/>
+      <w:pPr>
+        <w:ind w:left="5760" w:hanging="360"/>
+      </w:pPr>
+      <w:rPr>
+        <w:rFonts w:ascii="Courier New" w:hAnsi="Courier New" w:cs="Courier New" w:hint="default"/>
+      </w:rPr>
+    </w:lvl>
+    <w:lvl w:ilvl="8" w:tplc="0C0A0005" w:tentative="1">
+      <w:start w:val="1"/>
+      <w:numFmt w:val="bullet"/>
+      <w:lvlText w:val=""/>
+      <w:lvlJc w:val="left"/>
+      <w:pPr>
+        <w:ind w:left="6480" w:hanging="360"/>
+      </w:pPr>
+      <w:rPr>
+        <w:rFonts w:ascii="Wingdings" w:hAnsi="Wingdings" w:hint="default"/>
+      </w:rPr>
+    </w:lvl>
+  </w:abstractNum>
+  <w:abstractNum w:abstractNumId="8" w15:restartNumberingAfterBreak="0">
+    <w:nsid w:val="6B8B7CC4"/>
+    <w:multiLevelType w:val="hybridMultilevel"/>
+    <w:tmpl w:val="8C9A7CB6"/>
+    <w:lvl w:ilvl="0" w:tplc="0C0A0001">
+      <w:start w:val="1"/>
+      <w:numFmt w:val="bullet"/>
+      <w:lvlText w:val=""/>
+      <w:lvlJc w:val="left"/>
+      <w:pPr>
+        <w:ind w:left="720" w:hanging="360"/>
+      </w:pPr>
+      <w:rPr>
+        <w:rFonts w:ascii="Symbol" w:hAnsi="Symbol" w:hint="default"/>
+      </w:rPr>
+    </w:lvl>
+    <w:lvl w:ilvl="1" w:tplc="0C0A0003" w:tentative="1">
+      <w:start w:val="1"/>
+      <w:numFmt w:val="bullet"/>
+      <w:lvlText w:val="o"/>
+      <w:lvlJc w:val="left"/>
+      <w:pPr>
+        <w:ind w:left="1440" w:hanging="360"/>
+      </w:pPr>
+      <w:rPr>
+        <w:rFonts w:ascii="Courier New" w:hAnsi="Courier New" w:cs="Courier New" w:hint="default"/>
+      </w:rPr>
+    </w:lvl>
+    <w:lvl w:ilvl="2" w:tplc="0C0A0005" w:tentative="1">
+      <w:start w:val="1"/>
+      <w:numFmt w:val="bullet"/>
+      <w:lvlText w:val=""/>
+      <w:lvlJc w:val="left"/>
+      <w:pPr>
+        <w:ind w:left="2160" w:hanging="360"/>
+      </w:pPr>
+      <w:rPr>
+        <w:rFonts w:ascii="Wingdings" w:hAnsi="Wingdings" w:hint="default"/>
+      </w:rPr>
+    </w:lvl>
+    <w:lvl w:ilvl="3" w:tplc="0C0A0001" w:tentative="1">
+      <w:start w:val="1"/>
+      <w:numFmt w:val="bullet"/>
+      <w:lvlText w:val=""/>
+      <w:lvlJc w:val="left"/>
+      <w:pPr>
+        <w:ind w:left="2880" w:hanging="360"/>
+      </w:pPr>
+      <w:rPr>
+        <w:rFonts w:ascii="Symbol" w:hAnsi="Symbol" w:hint="default"/>
+      </w:rPr>
+    </w:lvl>
+    <w:lvl w:ilvl="4" w:tplc="0C0A0003" w:tentative="1">
+      <w:start w:val="1"/>
+      <w:numFmt w:val="bullet"/>
+      <w:lvlText w:val="o"/>
+      <w:lvlJc w:val="left"/>
+      <w:pPr>
+        <w:ind w:left="3600" w:hanging="360"/>
+      </w:pPr>
+      <w:rPr>
+        <w:rFonts w:ascii="Courier New" w:hAnsi="Courier New" w:cs="Courier New" w:hint="default"/>
+      </w:rPr>
+    </w:lvl>
+    <w:lvl w:ilvl="5" w:tplc="0C0A0005" w:tentative="1">
+      <w:start w:val="1"/>
+      <w:numFmt w:val="bullet"/>
+      <w:lvlText w:val=""/>
+      <w:lvlJc w:val="left"/>
+      <w:pPr>
+        <w:ind w:left="4320" w:hanging="360"/>
+      </w:pPr>
+      <w:rPr>
+        <w:rFonts w:ascii="Wingdings" w:hAnsi="Wingdings" w:hint="default"/>
+      </w:rPr>
+    </w:lvl>
+    <w:lvl w:ilvl="6" w:tplc="0C0A0001" w:tentative="1">
+      <w:start w:val="1"/>
+      <w:numFmt w:val="bullet"/>
+      <w:lvlText w:val=""/>
+      <w:lvlJc w:val="left"/>
+      <w:pPr>
+        <w:ind w:left="5040" w:hanging="360"/>
+      </w:pPr>
+      <w:rPr>
+        <w:rFonts w:ascii="Symbol" w:hAnsi="Symbol" w:hint="default"/>
+      </w:rPr>
+    </w:lvl>
+    <w:lvl w:ilvl="7" w:tplc="0C0A0003" w:tentative="1">
+      <w:start w:val="1"/>
+      <w:numFmt w:val="bullet"/>
+      <w:lvlText w:val="o"/>
+      <w:lvlJc w:val="left"/>
+      <w:pPr>
+        <w:ind w:left="5760" w:hanging="360"/>
+      </w:pPr>
+      <w:rPr>
+        <w:rFonts w:ascii="Courier New" w:hAnsi="Courier New" w:cs="Courier New" w:hint="default"/>
+      </w:rPr>
+    </w:lvl>
+    <w:lvl w:ilvl="8" w:tplc="0C0A0005" w:tentative="1">
+      <w:start w:val="1"/>
+      <w:numFmt w:val="bullet"/>
+      <w:lvlText w:val=""/>
+      <w:lvlJc w:val="left"/>
+      <w:pPr>
+        <w:ind w:left="6480" w:hanging="360"/>
+      </w:pPr>
+      <w:rPr>
+        <w:rFonts w:ascii="Wingdings" w:hAnsi="Wingdings" w:hint="default"/>
+      </w:rPr>
+    </w:lvl>
+  </w:abstractNum>
+  <w:abstractNum w:abstractNumId="9" w15:restartNumberingAfterBreak="0">
     <w:nsid w:val="7B2504E1"/>
     <w:multiLevelType w:val="hybridMultilevel"/>
     <w:tmpl w:val="6D247108"/>
@@ -1248,7 +1851,7 @@
     </w:lvl>
   </w:abstractNum>
   <w:num w:numId="1">
-    <w:abstractNumId w:val="5"/>
+    <w:abstractNumId w:val="6"/>
   </w:num>
   <w:num w:numId="2">
     <w:abstractNumId w:val="0"/>
@@ -1260,13 +1863,22 @@
     <w:abstractNumId w:val="2"/>
   </w:num>
   <w:num w:numId="5">
+    <w:abstractNumId w:val="4"/>
+  </w:num>
+  <w:num w:numId="6">
+    <w:abstractNumId w:val="9"/>
+  </w:num>
+  <w:num w:numId="7">
+    <w:abstractNumId w:val="5"/>
+  </w:num>
+  <w:num w:numId="8">
+    <w:abstractNumId w:val="8"/>
+  </w:num>
+  <w:num w:numId="9">
     <w:abstractNumId w:val="3"/>
   </w:num>
-  <w:num w:numId="6">
-    <w:abstractNumId w:val="6"/>
-  </w:num>
-  <w:num w:numId="7">
-    <w:abstractNumId w:val="4"/>
+  <w:num w:numId="10">
+    <w:abstractNumId w:val="7"/>
   </w:num>
 </w:numbering>
 </file>

</xml_diff>